<commit_message>
SCRUM Meeting Doc Clean Up
</commit_message>
<xml_diff>
--- a/Scrum meeting/SCRUM-MEETING-Template.docx
+++ b/Scrum meeting/SCRUM-MEETING-Template.docx
@@ -6,20 +6,23 @@
       <w:pPr>
         <w:pStyle w:val="Title"/>
         <w:rPr>
-          <w:rFonts w:eastAsia="Times New Roman"/>
+          <w:rFonts w:asciiTheme="minorHAnsi" w:eastAsia="Times New Roman" w:hAnsiTheme="minorHAnsi" w:cstheme="minorHAnsi"/>
           <w:b/>
           <w:bCs/>
         </w:rPr>
       </w:pPr>
       <w:r>
         <w:rPr>
-          <w:rFonts w:eastAsia="Times New Roman"/>
+          <w:rFonts w:asciiTheme="minorHAnsi" w:eastAsia="Times New Roman" w:hAnsiTheme="minorHAnsi" w:cstheme="minorHAnsi"/>
           <w:b/>
           <w:bCs/>
         </w:rPr>
         <w:t> </w:t>
       </w:r>
       <w:r>
+        <w:rPr>
+          <w:rFonts w:asciiTheme="minorHAnsi" w:hAnsiTheme="minorHAnsi" w:cstheme="minorHAnsi"/>
+        </w:rPr>
         <w:t>SCRUM MEETING WEEK ()</w:t>
       </w:r>
     </w:p>
@@ -27,7 +30,7 @@
       <w:pPr>
         <w:outlineLvl w:val="1"/>
         <w:rPr>
-          <w:rFonts w:ascii="Times New Roman" w:eastAsia="Times New Roman" w:hAnsi="Times New Roman" w:cs="Times New Roman"/>
+          <w:rFonts w:eastAsia="Times New Roman" w:cstheme="minorHAnsi"/>
           <w:b/>
           <w:bCs/>
           <w:spacing w:val="-2"/>
@@ -40,7 +43,7 @@
       <w:pPr>
         <w:outlineLvl w:val="1"/>
         <w:rPr>
-          <w:rFonts w:ascii="Times New Roman" w:eastAsia="Times New Roman" w:hAnsi="Times New Roman" w:cs="Times New Roman"/>
+          <w:rFonts w:eastAsia="Times New Roman" w:cstheme="minorHAnsi"/>
           <w:b/>
           <w:bCs/>
           <w:spacing w:val="-2"/>
@@ -50,7 +53,7 @@
       </w:pPr>
       <w:r>
         <w:rPr>
-          <w:rFonts w:ascii="Times New Roman" w:eastAsia="Times New Roman" w:hAnsi="Times New Roman" w:cs="Times New Roman"/>
+          <w:rFonts w:eastAsia="Times New Roman" w:cstheme="minorHAnsi"/>
           <w:b/>
           <w:bCs/>
           <w:spacing w:val="-2"/>
@@ -61,7 +64,7 @@
       </w:r>
       <w:r>
         <w:rPr>
-          <w:rFonts w:ascii="Times New Roman" w:eastAsia="Times New Roman" w:hAnsi="Times New Roman" w:cs="Times New Roman"/>
+          <w:rFonts w:eastAsia="Times New Roman" w:cstheme="minorHAnsi"/>
           <w:b/>
           <w:bCs/>
           <w:spacing w:val="-2"/>
@@ -72,7 +75,7 @@
       </w:r>
       <w:r>
         <w:rPr>
-          <w:rFonts w:ascii="Times New Roman" w:eastAsia="Times New Roman" w:hAnsi="Times New Roman" w:cs="Times New Roman"/>
+          <w:rFonts w:eastAsia="Times New Roman" w:cstheme="minorHAnsi"/>
           <w:b/>
           <w:bCs/>
           <w:spacing w:val="-2"/>
@@ -83,7 +86,7 @@
       </w:r>
       <w:r>
         <w:rPr>
-          <w:rFonts w:ascii="Times New Roman" w:eastAsia="Times New Roman" w:hAnsi="Times New Roman" w:cs="Times New Roman"/>
+          <w:rFonts w:eastAsia="Times New Roman" w:cstheme="minorHAnsi"/>
           <w:b/>
           <w:bCs/>
           <w:noProof/>
@@ -92,7 +95,7 @@
           <w:szCs w:val="34"/>
         </w:rPr>
         <w:drawing>
-          <wp:inline distT="0" distB="0" distL="0" distR="0" wp14:anchorId="79682000" wp14:editId="2AA0A4C6">
+          <wp:inline distT="0" distB="0" distL="0" distR="0" wp14:anchorId="79682000" wp14:editId="1C0AA975">
             <wp:extent cx="157163" cy="157163"/>
             <wp:effectExtent l="0" t="0" r="0" b="0"/>
             <wp:docPr id="1499542647" name="Picture 4" descr=":white_check_mark:"/>
@@ -142,7 +145,7 @@
       </w:r>
       <w:r>
         <w:rPr>
-          <w:rFonts w:ascii="Times New Roman" w:eastAsia="Times New Roman" w:hAnsi="Times New Roman" w:cs="Times New Roman"/>
+          <w:rFonts w:eastAsia="Times New Roman" w:cstheme="minorHAnsi"/>
           <w:b/>
           <w:bCs/>
           <w:spacing w:val="-2"/>
@@ -153,7 +156,7 @@
       </w:r>
       <w:r>
         <w:rPr>
-          <w:rFonts w:ascii="Times New Roman" w:eastAsia="Times New Roman" w:hAnsi="Times New Roman" w:cs="Times New Roman"/>
+          <w:rFonts w:eastAsia="Times New Roman" w:cstheme="minorHAnsi"/>
           <w:b/>
           <w:bCs/>
           <w:spacing w:val="-2"/>
@@ -164,7 +167,7 @@
       </w:r>
       <w:r>
         <w:rPr>
-          <w:rFonts w:ascii="Times New Roman" w:eastAsia="Times New Roman" w:hAnsi="Times New Roman" w:cs="Times New Roman"/>
+          <w:rFonts w:eastAsia="Times New Roman" w:cstheme="minorHAnsi"/>
           <w:b/>
           <w:bCs/>
           <w:spacing w:val="-2"/>
@@ -208,13 +211,13 @@
           <w:p>
             <w:pPr>
               <w:rPr>
-                <w:rFonts w:ascii="Times New Roman" w:eastAsia="Times New Roman" w:hAnsi="Times New Roman" w:cs="Times New Roman"/>
+                <w:rFonts w:eastAsia="Times New Roman" w:cstheme="minorHAnsi"/>
                 <w:spacing w:val="-1"/>
               </w:rPr>
             </w:pPr>
             <w:r>
               <w:rPr>
-                <w:rFonts w:ascii="Times New Roman" w:eastAsia="Times New Roman" w:hAnsi="Times New Roman" w:cs="Times New Roman"/>
+                <w:rFonts w:eastAsia="Times New Roman" w:cstheme="minorHAnsi"/>
                 <w:b/>
                 <w:bCs/>
                 <w:spacing w:val="-1"/>
@@ -232,13 +235,13 @@
           <w:p>
             <w:pPr>
               <w:rPr>
-                <w:rFonts w:ascii="Times New Roman" w:eastAsia="Times New Roman" w:hAnsi="Times New Roman" w:cs="Times New Roman"/>
+                <w:rFonts w:eastAsia="Times New Roman" w:cstheme="minorHAnsi"/>
                 <w:spacing w:val="-1"/>
               </w:rPr>
             </w:pPr>
             <w:r>
               <w:rPr>
-                <w:rFonts w:ascii="Times New Roman" w:eastAsia="Times New Roman" w:hAnsi="Times New Roman" w:cs="Times New Roman"/>
+                <w:rFonts w:eastAsia="Times New Roman" w:cstheme="minorHAnsi"/>
                 <w:b/>
                 <w:bCs/>
                 <w:spacing w:val="-1"/>
@@ -256,13 +259,13 @@
           <w:p>
             <w:pPr>
               <w:rPr>
-                <w:rFonts w:ascii="Times New Roman" w:eastAsia="Times New Roman" w:hAnsi="Times New Roman" w:cs="Times New Roman"/>
+                <w:rFonts w:eastAsia="Times New Roman" w:cstheme="minorHAnsi"/>
                 <w:spacing w:val="-1"/>
               </w:rPr>
             </w:pPr>
             <w:r>
               <w:rPr>
-                <w:rFonts w:ascii="Times New Roman" w:eastAsia="Times New Roman" w:hAnsi="Times New Roman" w:cs="Times New Roman"/>
+                <w:rFonts w:eastAsia="Times New Roman" w:cstheme="minorHAnsi"/>
                 <w:b/>
                 <w:bCs/>
                 <w:spacing w:val="-1"/>
@@ -281,12 +284,12 @@
           <w:p>
             <w:pPr>
               <w:rPr>
-                <w:rFonts w:ascii="Times New Roman" w:eastAsia="Times New Roman" w:hAnsi="Times New Roman" w:cs="Times New Roman"/>
+                <w:rFonts w:eastAsia="Times New Roman" w:cstheme="minorHAnsi"/>
               </w:rPr>
             </w:pPr>
             <w:r>
               <w:rPr>
-                <w:rFonts w:ascii="Times New Roman" w:eastAsia="Times New Roman" w:hAnsi="Times New Roman" w:cs="Times New Roman"/>
+                <w:rFonts w:eastAsia="Times New Roman" w:cstheme="minorHAnsi"/>
               </w:rPr>
               <w:t>​​</w:t>
             </w:r>
@@ -294,35 +297,35 @@
           <w:p>
             <w:pPr>
               <w:rPr>
-                <w:rFonts w:ascii="Times New Roman" w:eastAsia="Times New Roman" w:hAnsi="Times New Roman" w:cs="Times New Roman"/>
-              </w:rPr>
-            </w:pPr>
-          </w:p>
-          <w:p>
-            <w:pPr>
-              <w:rPr>
-                <w:rFonts w:ascii="Times New Roman" w:eastAsia="Times New Roman" w:hAnsi="Times New Roman" w:cs="Times New Roman"/>
-              </w:rPr>
-            </w:pPr>
-          </w:p>
-          <w:p>
-            <w:pPr>
-              <w:rPr>
-                <w:rFonts w:ascii="Times New Roman" w:eastAsia="Times New Roman" w:hAnsi="Times New Roman" w:cs="Times New Roman"/>
-              </w:rPr>
-            </w:pPr>
-          </w:p>
-          <w:p>
-            <w:pPr>
-              <w:rPr>
-                <w:rFonts w:ascii="Times New Roman" w:eastAsia="Times New Roman" w:hAnsi="Times New Roman" w:cs="Times New Roman"/>
-              </w:rPr>
-            </w:pPr>
-          </w:p>
-          <w:p>
-            <w:pPr>
-              <w:rPr>
-                <w:rFonts w:ascii="Times New Roman" w:eastAsia="Times New Roman" w:hAnsi="Times New Roman" w:cs="Times New Roman"/>
+                <w:rFonts w:eastAsia="Times New Roman" w:cstheme="minorHAnsi"/>
+              </w:rPr>
+            </w:pPr>
+          </w:p>
+          <w:p>
+            <w:pPr>
+              <w:rPr>
+                <w:rFonts w:eastAsia="Times New Roman" w:cstheme="minorHAnsi"/>
+              </w:rPr>
+            </w:pPr>
+          </w:p>
+          <w:p>
+            <w:pPr>
+              <w:rPr>
+                <w:rFonts w:eastAsia="Times New Roman" w:cstheme="minorHAnsi"/>
+              </w:rPr>
+            </w:pPr>
+          </w:p>
+          <w:p>
+            <w:pPr>
+              <w:rPr>
+                <w:rFonts w:eastAsia="Times New Roman" w:cstheme="minorHAnsi"/>
+              </w:rPr>
+            </w:pPr>
+          </w:p>
+          <w:p>
+            <w:pPr>
+              <w:rPr>
+                <w:rFonts w:eastAsia="Times New Roman" w:cstheme="minorHAnsi"/>
               </w:rPr>
             </w:pPr>
           </w:p>
@@ -335,12 +338,12 @@
           <w:p>
             <w:pPr>
               <w:rPr>
-                <w:rFonts w:ascii="Times New Roman" w:eastAsia="Times New Roman" w:hAnsi="Times New Roman" w:cs="Times New Roman"/>
+                <w:rFonts w:eastAsia="Times New Roman" w:cstheme="minorHAnsi"/>
               </w:rPr>
             </w:pPr>
             <w:r>
               <w:rPr>
-                <w:rFonts w:ascii="Times New Roman" w:eastAsia="Times New Roman" w:hAnsi="Times New Roman" w:cs="Times New Roman"/>
+                <w:rFonts w:eastAsia="Times New Roman" w:cstheme="minorHAnsi"/>
               </w:rPr>
               <w:t>​​</w:t>
             </w:r>
@@ -354,12 +357,12 @@
           <w:p>
             <w:pPr>
               <w:rPr>
-                <w:rFonts w:ascii="Times New Roman" w:eastAsia="Times New Roman" w:hAnsi="Times New Roman" w:cs="Times New Roman"/>
+                <w:rFonts w:eastAsia="Times New Roman" w:cstheme="minorHAnsi"/>
               </w:rPr>
             </w:pPr>
             <w:r>
               <w:rPr>
-                <w:rFonts w:ascii="Times New Roman" w:eastAsia="Times New Roman" w:hAnsi="Times New Roman" w:cs="Times New Roman"/>
+                <w:rFonts w:eastAsia="Times New Roman" w:cstheme="minorHAnsi"/>
               </w:rPr>
               <w:t>​​</w:t>
             </w:r>
@@ -371,7 +374,7 @@
       <w:pPr>
         <w:outlineLvl w:val="1"/>
         <w:rPr>
-          <w:rFonts w:ascii="Times New Roman" w:eastAsia="Times New Roman" w:hAnsi="Times New Roman" w:cs="Times New Roman"/>
+          <w:rFonts w:eastAsia="Times New Roman" w:cstheme="minorHAnsi"/>
           <w:b/>
           <w:bCs/>
           <w:spacing w:val="-2"/>
@@ -384,7 +387,7 @@
       <w:pPr>
         <w:outlineLvl w:val="1"/>
         <w:rPr>
-          <w:rFonts w:ascii="Times New Roman" w:eastAsia="Times New Roman" w:hAnsi="Times New Roman" w:cs="Times New Roman"/>
+          <w:rFonts w:eastAsia="Times New Roman" w:cstheme="minorHAnsi"/>
           <w:b/>
           <w:bCs/>
           <w:spacing w:val="-2"/>
@@ -394,7 +397,7 @@
       </w:pPr>
       <w:r>
         <w:rPr>
-          <w:rFonts w:ascii="Times New Roman" w:eastAsia="Times New Roman" w:hAnsi="Times New Roman" w:cs="Times New Roman"/>
+          <w:rFonts w:eastAsia="Times New Roman" w:cstheme="minorHAnsi"/>
           <w:b/>
           <w:bCs/>
           <w:spacing w:val="-2"/>
@@ -405,7 +408,7 @@
       </w:r>
       <w:r>
         <w:rPr>
-          <w:rFonts w:ascii="Times New Roman" w:eastAsia="Times New Roman" w:hAnsi="Times New Roman" w:cs="Times New Roman"/>
+          <w:rFonts w:eastAsia="Times New Roman" w:cstheme="minorHAnsi"/>
           <w:b/>
           <w:bCs/>
           <w:spacing w:val="-2"/>
@@ -416,7 +419,7 @@
       </w:r>
       <w:r>
         <w:rPr>
-          <w:rFonts w:ascii="Times New Roman" w:eastAsia="Times New Roman" w:hAnsi="Times New Roman" w:cs="Times New Roman"/>
+          <w:rFonts w:eastAsia="Times New Roman" w:cstheme="minorHAnsi"/>
           <w:b/>
           <w:bCs/>
           <w:spacing w:val="-2"/>
@@ -427,7 +430,7 @@
       </w:r>
       <w:r>
         <w:rPr>
-          <w:rFonts w:ascii="Times New Roman" w:eastAsia="Times New Roman" w:hAnsi="Times New Roman" w:cs="Times New Roman"/>
+          <w:rFonts w:eastAsia="Times New Roman" w:cstheme="minorHAnsi"/>
           <w:b/>
           <w:bCs/>
           <w:noProof/>
@@ -436,7 +439,7 @@
           <w:szCs w:val="34"/>
         </w:rPr>
         <w:drawing>
-          <wp:inline distT="0" distB="0" distL="0" distR="0">
+          <wp:inline distT="0" distB="0" distL="0" distR="0" wp14:anchorId="1311A2DD" wp14:editId="1ED993E0">
             <wp:extent cx="171450" cy="171450"/>
             <wp:effectExtent l="0" t="0" r="6350" b="6350"/>
             <wp:docPr id="922092399" name="Picture 3" descr=":busts_in_silhouette:"/>
@@ -486,7 +489,7 @@
       </w:r>
       <w:r>
         <w:rPr>
-          <w:rFonts w:ascii="Times New Roman" w:eastAsia="Times New Roman" w:hAnsi="Times New Roman" w:cs="Times New Roman"/>
+          <w:rFonts w:eastAsia="Times New Roman" w:cstheme="minorHAnsi"/>
           <w:b/>
           <w:bCs/>
           <w:spacing w:val="-2"/>
@@ -497,7 +500,7 @@
       </w:r>
       <w:r>
         <w:rPr>
-          <w:rFonts w:ascii="Times New Roman" w:eastAsia="Times New Roman" w:hAnsi="Times New Roman" w:cs="Times New Roman"/>
+          <w:rFonts w:eastAsia="Times New Roman" w:cstheme="minorHAnsi"/>
           <w:b/>
           <w:bCs/>
           <w:spacing w:val="-2"/>
@@ -540,27 +543,18 @@
           <w:p>
             <w:pPr>
               <w:rPr>
-                <w:rFonts w:ascii="Times New Roman" w:eastAsia="Times New Roman" w:hAnsi="Times New Roman" w:cs="Times New Roman"/>
+                <w:rFonts w:eastAsia="Times New Roman" w:cstheme="minorHAnsi"/>
                 <w:spacing w:val="-1"/>
               </w:rPr>
             </w:pPr>
             <w:r>
               <w:rPr>
-                <w:rFonts w:ascii="Times New Roman" w:eastAsia="Times New Roman" w:hAnsi="Times New Roman" w:cs="Times New Roman"/>
+                <w:rFonts w:eastAsia="Times New Roman" w:cstheme="minorHAnsi"/>
                 <w:b/>
                 <w:bCs/>
                 <w:spacing w:val="-1"/>
               </w:rPr>
-              <w:t xml:space="preserve">  </w:t>
-            </w:r>
-            <w:r>
-              <w:rPr>
-                <w:rFonts w:ascii="Times New Roman" w:eastAsia="Times New Roman" w:hAnsi="Times New Roman" w:cs="Times New Roman"/>
-                <w:b/>
-                <w:bCs/>
-                <w:spacing w:val="-1"/>
-              </w:rPr>
-              <w:t>Name</w:t>
+              <w:t xml:space="preserve">  Name</w:t>
             </w:r>
           </w:p>
         </w:tc>
@@ -573,27 +567,18 @@
           <w:p>
             <w:pPr>
               <w:rPr>
-                <w:rFonts w:ascii="Times New Roman" w:eastAsia="Times New Roman" w:hAnsi="Times New Roman" w:cs="Times New Roman"/>
+                <w:rFonts w:eastAsia="Times New Roman" w:cstheme="minorHAnsi"/>
                 <w:spacing w:val="-1"/>
               </w:rPr>
             </w:pPr>
             <w:r>
               <w:rPr>
-                <w:rFonts w:ascii="Times New Roman" w:eastAsia="Times New Roman" w:hAnsi="Times New Roman" w:cs="Times New Roman"/>
+                <w:rFonts w:eastAsia="Times New Roman" w:cstheme="minorHAnsi"/>
                 <w:b/>
                 <w:bCs/>
                 <w:spacing w:val="-1"/>
               </w:rPr>
-              <w:t xml:space="preserve">    </w:t>
-            </w:r>
-            <w:r>
-              <w:rPr>
-                <w:rFonts w:ascii="Times New Roman" w:eastAsia="Times New Roman" w:hAnsi="Times New Roman" w:cs="Times New Roman"/>
-                <w:b/>
-                <w:bCs/>
-                <w:spacing w:val="-1"/>
-              </w:rPr>
-              <w:t>Role</w:t>
+              <w:t xml:space="preserve">    Role</w:t>
             </w:r>
           </w:p>
         </w:tc>
@@ -610,23 +595,16 @@
           <w:p>
             <w:pPr>
               <w:rPr>
-                <w:rFonts w:ascii="Times New Roman" w:eastAsia="Times New Roman" w:hAnsi="Times New Roman" w:cs="Times New Roman"/>
+                <w:rFonts w:eastAsia="Times New Roman" w:cstheme="minorHAnsi"/>
                 <w:spacing w:val="-1"/>
               </w:rPr>
             </w:pPr>
             <w:r>
               <w:rPr>
-                <w:rFonts w:ascii="Times New Roman" w:eastAsia="Times New Roman" w:hAnsi="Times New Roman" w:cs="Times New Roman"/>
-                <w:spacing w:val="-1"/>
-              </w:rPr>
-              <w:t>​​</w:t>
-            </w:r>
-            <w:r>
-              <w:rPr>
-                <w:rFonts w:ascii="Times New Roman" w:eastAsia="Times New Roman" w:hAnsi="Times New Roman" w:cs="Times New Roman"/>
-                <w:spacing w:val="-1"/>
-              </w:rPr>
-              <w:t xml:space="preserve"> </w:t>
+                <w:rFonts w:eastAsia="Times New Roman" w:cstheme="minorHAnsi"/>
+                <w:spacing w:val="-1"/>
+              </w:rPr>
+              <w:t xml:space="preserve">​​ </w:t>
             </w:r>
           </w:p>
         </w:tc>
@@ -638,23 +616,16 @@
           <w:p>
             <w:pPr>
               <w:rPr>
-                <w:rFonts w:ascii="Times New Roman" w:eastAsia="Times New Roman" w:hAnsi="Times New Roman" w:cs="Times New Roman"/>
+                <w:rFonts w:eastAsia="Times New Roman" w:cstheme="minorHAnsi"/>
                 <w:spacing w:val="-1"/>
               </w:rPr>
             </w:pPr>
             <w:r>
               <w:rPr>
-                <w:rFonts w:ascii="Times New Roman" w:eastAsia="Times New Roman" w:hAnsi="Times New Roman" w:cs="Times New Roman"/>
-                <w:spacing w:val="-1"/>
-              </w:rPr>
-              <w:t>​​</w:t>
-            </w:r>
-            <w:r>
-              <w:rPr>
-                <w:rFonts w:ascii="Times New Roman" w:eastAsia="Times New Roman" w:hAnsi="Times New Roman" w:cs="Times New Roman"/>
-                <w:spacing w:val="-1"/>
-              </w:rPr>
-              <w:t xml:space="preserve"> </w:t>
+                <w:rFonts w:eastAsia="Times New Roman" w:cstheme="minorHAnsi"/>
+                <w:spacing w:val="-1"/>
+              </w:rPr>
+              <w:t xml:space="preserve">​​ </w:t>
             </w:r>
           </w:p>
         </w:tc>
@@ -670,7 +641,7 @@
           <w:p>
             <w:pPr>
               <w:rPr>
-                <w:rFonts w:ascii="Times New Roman" w:eastAsia="Times New Roman" w:hAnsi="Times New Roman" w:cs="Times New Roman"/>
+                <w:rFonts w:eastAsia="Times New Roman" w:cstheme="minorHAnsi"/>
                 <w:spacing w:val="-1"/>
               </w:rPr>
             </w:pPr>
@@ -683,7 +654,7 @@
           <w:p>
             <w:pPr>
               <w:rPr>
-                <w:rFonts w:ascii="Times New Roman" w:eastAsia="Times New Roman" w:hAnsi="Times New Roman" w:cs="Times New Roman"/>
+                <w:rFonts w:eastAsia="Times New Roman" w:cstheme="minorHAnsi"/>
                 <w:spacing w:val="-1"/>
               </w:rPr>
             </w:pPr>
@@ -701,7 +672,7 @@
           <w:p>
             <w:pPr>
               <w:rPr>
-                <w:rFonts w:ascii="Times New Roman" w:eastAsia="Times New Roman" w:hAnsi="Times New Roman" w:cs="Times New Roman"/>
+                <w:rFonts w:eastAsia="Times New Roman" w:cstheme="minorHAnsi"/>
                 <w:spacing w:val="-1"/>
               </w:rPr>
             </w:pPr>
@@ -714,7 +685,7 @@
           <w:p>
             <w:pPr>
               <w:rPr>
-                <w:rFonts w:ascii="Times New Roman" w:eastAsia="Times New Roman" w:hAnsi="Times New Roman" w:cs="Times New Roman"/>
+                <w:rFonts w:eastAsia="Times New Roman" w:cstheme="minorHAnsi"/>
                 <w:spacing w:val="-1"/>
               </w:rPr>
             </w:pPr>
@@ -732,7 +703,7 @@
           <w:p>
             <w:pPr>
               <w:rPr>
-                <w:rFonts w:ascii="Times New Roman" w:eastAsia="Times New Roman" w:hAnsi="Times New Roman" w:cs="Times New Roman"/>
+                <w:rFonts w:eastAsia="Times New Roman" w:cstheme="minorHAnsi"/>
                 <w:spacing w:val="-1"/>
               </w:rPr>
             </w:pPr>
@@ -745,7 +716,7 @@
           <w:p>
             <w:pPr>
               <w:rPr>
-                <w:rFonts w:ascii="Times New Roman" w:eastAsia="Times New Roman" w:hAnsi="Times New Roman" w:cs="Times New Roman"/>
+                <w:rFonts w:eastAsia="Times New Roman" w:cstheme="minorHAnsi"/>
                 <w:spacing w:val="-1"/>
               </w:rPr>
             </w:pPr>
@@ -763,7 +734,7 @@
           <w:p>
             <w:pPr>
               <w:rPr>
-                <w:rFonts w:ascii="Times New Roman" w:eastAsia="Times New Roman" w:hAnsi="Times New Roman" w:cs="Times New Roman"/>
+                <w:rFonts w:eastAsia="Times New Roman" w:cstheme="minorHAnsi"/>
                 <w:spacing w:val="-1"/>
               </w:rPr>
             </w:pPr>
@@ -776,7 +747,7 @@
           <w:p>
             <w:pPr>
               <w:rPr>
-                <w:rFonts w:ascii="Times New Roman" w:eastAsia="Times New Roman" w:hAnsi="Times New Roman" w:cs="Times New Roman"/>
+                <w:rFonts w:eastAsia="Times New Roman" w:cstheme="minorHAnsi"/>
                 <w:spacing w:val="-1"/>
               </w:rPr>
             </w:pPr>
@@ -792,7 +763,7 @@
           <w:p>
             <w:pPr>
               <w:rPr>
-                <w:rFonts w:ascii="Times New Roman" w:eastAsia="Times New Roman" w:hAnsi="Times New Roman" w:cs="Times New Roman"/>
+                <w:rFonts w:eastAsia="Times New Roman" w:cstheme="minorHAnsi"/>
                 <w:spacing w:val="-1"/>
               </w:rPr>
             </w:pPr>
@@ -806,7 +777,7 @@
           <w:p>
             <w:pPr>
               <w:rPr>
-                <w:rFonts w:ascii="Times New Roman" w:eastAsia="Times New Roman" w:hAnsi="Times New Roman" w:cs="Times New Roman"/>
+                <w:rFonts w:eastAsia="Times New Roman" w:cstheme="minorHAnsi"/>
                 <w:spacing w:val="-1"/>
               </w:rPr>
             </w:pPr>
@@ -818,7 +789,7 @@
       <w:pPr>
         <w:outlineLvl w:val="1"/>
         <w:rPr>
-          <w:rFonts w:ascii="Times New Roman" w:eastAsia="Times New Roman" w:hAnsi="Times New Roman" w:cs="Times New Roman"/>
+          <w:rFonts w:eastAsia="Times New Roman" w:cstheme="minorHAnsi"/>
           <w:b/>
           <w:bCs/>
           <w:spacing w:val="-2"/>
@@ -831,7 +802,7 @@
       <w:pPr>
         <w:outlineLvl w:val="1"/>
         <w:rPr>
-          <w:rFonts w:ascii="Times New Roman" w:eastAsia="Times New Roman" w:hAnsi="Times New Roman" w:cs="Times New Roman"/>
+          <w:rFonts w:eastAsia="Times New Roman" w:cstheme="minorHAnsi"/>
           <w:b/>
           <w:bCs/>
           <w:spacing w:val="-2"/>
@@ -841,7 +812,7 @@
       </w:pPr>
       <w:r>
         <w:rPr>
-          <w:rFonts w:ascii="Times New Roman" w:eastAsia="Times New Roman" w:hAnsi="Times New Roman" w:cs="Times New Roman"/>
+          <w:rFonts w:eastAsia="Times New Roman" w:cstheme="minorHAnsi"/>
           <w:b/>
           <w:bCs/>
           <w:spacing w:val="-2"/>
@@ -852,7 +823,7 @@
       </w:r>
       <w:r>
         <w:rPr>
-          <w:rFonts w:ascii="Times New Roman" w:eastAsia="Times New Roman" w:hAnsi="Times New Roman" w:cs="Times New Roman"/>
+          <w:rFonts w:eastAsia="Times New Roman" w:cstheme="minorHAnsi"/>
           <w:b/>
           <w:bCs/>
           <w:spacing w:val="-2"/>
@@ -863,7 +834,7 @@
       </w:r>
       <w:r>
         <w:rPr>
-          <w:rFonts w:ascii="Times New Roman" w:eastAsia="Times New Roman" w:hAnsi="Times New Roman" w:cs="Times New Roman"/>
+          <w:rFonts w:eastAsia="Times New Roman" w:cstheme="minorHAnsi"/>
           <w:b/>
           <w:bCs/>
           <w:spacing w:val="-2"/>
@@ -874,7 +845,7 @@
       </w:r>
       <w:r>
         <w:rPr>
-          <w:rFonts w:ascii="Times New Roman" w:eastAsia="Times New Roman" w:hAnsi="Times New Roman" w:cs="Times New Roman"/>
+          <w:rFonts w:eastAsia="Times New Roman" w:cstheme="minorHAnsi"/>
           <w:b/>
           <w:bCs/>
           <w:spacing w:val="-2"/>
@@ -885,7 +856,7 @@
       </w:r>
       <w:r>
         <w:rPr>
-          <w:rFonts w:ascii="Times New Roman" w:eastAsia="Times New Roman" w:hAnsi="Times New Roman" w:cs="Times New Roman"/>
+          <w:rFonts w:eastAsia="Times New Roman" w:cstheme="minorHAnsi"/>
           <w:b/>
           <w:bCs/>
           <w:noProof/>
@@ -894,7 +865,7 @@
           <w:szCs w:val="34"/>
         </w:rPr>
         <w:drawing>
-          <wp:inline distT="0" distB="0" distL="0" distR="0">
+          <wp:inline distT="0" distB="0" distL="0" distR="0" wp14:anchorId="266C054D" wp14:editId="0C2C698A">
             <wp:extent cx="185738" cy="185738"/>
             <wp:effectExtent l="0" t="0" r="5080" b="5080"/>
             <wp:docPr id="459473846" name="Picture 2" descr=":pencil2:"/>
@@ -944,7 +915,7 @@
       </w:r>
       <w:r>
         <w:rPr>
-          <w:rFonts w:ascii="Times New Roman" w:eastAsia="Times New Roman" w:hAnsi="Times New Roman" w:cs="Times New Roman"/>
+          <w:rFonts w:eastAsia="Times New Roman" w:cstheme="minorHAnsi"/>
           <w:b/>
           <w:bCs/>
           <w:spacing w:val="-2"/>
@@ -955,7 +926,7 @@
       </w:r>
       <w:r>
         <w:rPr>
-          <w:rFonts w:ascii="Times New Roman" w:eastAsia="Times New Roman" w:hAnsi="Times New Roman" w:cs="Times New Roman"/>
+          <w:rFonts w:eastAsia="Times New Roman" w:cstheme="minorHAnsi"/>
           <w:b/>
           <w:bCs/>
           <w:spacing w:val="-2"/>
@@ -969,7 +940,7 @@
       <w:pPr>
         <w:outlineLvl w:val="1"/>
         <w:rPr>
-          <w:rFonts w:ascii="Times New Roman" w:eastAsia="Times New Roman" w:hAnsi="Times New Roman" w:cs="Times New Roman"/>
+          <w:rFonts w:eastAsia="Times New Roman" w:cstheme="minorHAnsi"/>
           <w:b/>
           <w:bCs/>
           <w:spacing w:val="-1"/>
@@ -982,7 +953,7 @@
       <w:pPr>
         <w:outlineLvl w:val="1"/>
         <w:rPr>
-          <w:rFonts w:ascii="Times New Roman" w:eastAsia="Times New Roman" w:hAnsi="Times New Roman" w:cs="Times New Roman"/>
+          <w:rFonts w:eastAsia="Times New Roman" w:cstheme="minorHAnsi"/>
           <w:b/>
           <w:bCs/>
           <w:spacing w:val="-2"/>
@@ -992,7 +963,7 @@
       </w:pPr>
       <w:r>
         <w:rPr>
-          <w:rFonts w:ascii="Times New Roman" w:eastAsia="Times New Roman" w:hAnsi="Times New Roman" w:cs="Times New Roman"/>
+          <w:rFonts w:eastAsia="Times New Roman" w:cstheme="minorHAnsi"/>
           <w:b/>
           <w:bCs/>
           <w:spacing w:val="-1"/>
@@ -1035,13 +1006,13 @@
           <w:p>
             <w:pPr>
               <w:rPr>
-                <w:rFonts w:ascii="Times New Roman" w:eastAsia="Times New Roman" w:hAnsi="Times New Roman" w:cs="Times New Roman"/>
+                <w:rFonts w:eastAsia="Times New Roman" w:cstheme="minorHAnsi"/>
                 <w:spacing w:val="-1"/>
               </w:rPr>
             </w:pPr>
             <w:r>
               <w:rPr>
-                <w:rFonts w:ascii="Times New Roman" w:eastAsia="Times New Roman" w:hAnsi="Times New Roman" w:cs="Times New Roman"/>
+                <w:rFonts w:eastAsia="Times New Roman" w:cstheme="minorHAnsi"/>
                 <w:b/>
                 <w:bCs/>
                 <w:spacing w:val="-1"/>
@@ -1059,74 +1030,67 @@
           <w:p>
             <w:pPr>
               <w:rPr>
-                <w:rFonts w:ascii="Times New Roman" w:eastAsia="Times New Roman" w:hAnsi="Times New Roman" w:cs="Times New Roman"/>
+                <w:rFonts w:eastAsia="Times New Roman" w:cstheme="minorHAnsi"/>
                 <w:spacing w:val="-1"/>
               </w:rPr>
             </w:pPr>
             <w:r>
               <w:rPr>
-                <w:rFonts w:ascii="Times New Roman" w:eastAsia="Times New Roman" w:hAnsi="Times New Roman" w:cs="Times New Roman"/>
+                <w:rFonts w:eastAsia="Times New Roman" w:cstheme="minorHAnsi"/>
+                <w:spacing w:val="-1"/>
+              </w:rPr>
+              <w:t>​​e.g., Bugs</w:t>
+            </w:r>
+          </w:p>
+        </w:tc>
+      </w:tr>
+      <w:tr>
+        <w:tc>
+          <w:tcPr>
+            <w:tcW w:w="2174" w:type="dxa"/>
+            <w:shd w:val="clear" w:color="auto" w:fill="FFFAE6"/>
+            <w:hideMark/>
+          </w:tcPr>
+          <w:p>
+            <w:pPr>
+              <w:rPr>
+                <w:rFonts w:eastAsia="Times New Roman" w:cstheme="minorHAnsi"/>
+                <w:spacing w:val="-1"/>
+              </w:rPr>
+            </w:pPr>
+            <w:r>
+              <w:rPr>
+                <w:rFonts w:eastAsia="Times New Roman" w:cstheme="minorHAnsi"/>
+                <w:b/>
+                <w:bCs/>
+                <w:spacing w:val="-1"/>
+              </w:rPr>
+              <w:t>Issues completed</w:t>
+            </w:r>
+          </w:p>
+        </w:tc>
+        <w:tc>
+          <w:tcPr>
+            <w:tcW w:w="5618" w:type="dxa"/>
+            <w:hideMark/>
+          </w:tcPr>
+          <w:p>
+            <w:pPr>
+              <w:rPr>
+                <w:rFonts w:eastAsia="Times New Roman" w:cstheme="minorHAnsi"/>
+                <w:spacing w:val="-1"/>
+              </w:rPr>
+            </w:pPr>
+            <w:r>
+              <w:rPr>
+                <w:rFonts w:eastAsia="Times New Roman" w:cstheme="minorHAnsi"/>
                 <w:spacing w:val="-1"/>
               </w:rPr>
               <w:t>​​</w:t>
             </w:r>
             <w:r>
               <w:rPr>
-                <w:rFonts w:ascii="Times New Roman" w:eastAsia="Times New Roman" w:hAnsi="Times New Roman" w:cs="Times New Roman"/>
-                <w:spacing w:val="-1"/>
-              </w:rPr>
-              <w:t>e.g., Bugs</w:t>
-            </w:r>
-          </w:p>
-        </w:tc>
-      </w:tr>
-      <w:tr>
-        <w:tc>
-          <w:tcPr>
-            <w:tcW w:w="2174" w:type="dxa"/>
-            <w:shd w:val="clear" w:color="auto" w:fill="FFFAE6"/>
-            <w:hideMark/>
-          </w:tcPr>
-          <w:p>
-            <w:pPr>
-              <w:rPr>
-                <w:rFonts w:ascii="Times New Roman" w:eastAsia="Times New Roman" w:hAnsi="Times New Roman" w:cs="Times New Roman"/>
-                <w:spacing w:val="-1"/>
-              </w:rPr>
-            </w:pPr>
-            <w:r>
-              <w:rPr>
-                <w:rFonts w:ascii="Times New Roman" w:eastAsia="Times New Roman" w:hAnsi="Times New Roman" w:cs="Times New Roman"/>
-                <w:b/>
-                <w:bCs/>
-                <w:spacing w:val="-1"/>
-              </w:rPr>
-              <w:t>Issues completed</w:t>
-            </w:r>
-          </w:p>
-        </w:tc>
-        <w:tc>
-          <w:tcPr>
-            <w:tcW w:w="5618" w:type="dxa"/>
-            <w:hideMark/>
-          </w:tcPr>
-          <w:p>
-            <w:pPr>
-              <w:rPr>
-                <w:rFonts w:ascii="Times New Roman" w:eastAsia="Times New Roman" w:hAnsi="Times New Roman" w:cs="Times New Roman"/>
-                <w:spacing w:val="-1"/>
-              </w:rPr>
-            </w:pPr>
-            <w:r>
-              <w:rPr>
-                <w:rFonts w:ascii="Times New Roman" w:eastAsia="Times New Roman" w:hAnsi="Times New Roman" w:cs="Times New Roman"/>
-                <w:spacing w:val="-1"/>
-              </w:rPr>
-              <w:t>​​</w:t>
-            </w:r>
-            <w:r>
-              <w:rPr>
-                <w:rFonts w:ascii="Times New Roman" w:eastAsia="Times New Roman" w:hAnsi="Times New Roman" w:cs="Times New Roman"/>
+                <w:rFonts w:eastAsia="Times New Roman" w:cstheme="minorHAnsi"/>
                 <w:spacing w:val="-1"/>
               </w:rPr>
               <w:t xml:space="preserve"> </w:t>
@@ -1146,7 +1110,7 @@
                 <w:tab w:val="left" w:pos="956"/>
               </w:tabs>
               <w:rPr>
-                <w:rFonts w:ascii="Times New Roman" w:eastAsia="Times New Roman" w:hAnsi="Times New Roman" w:cs="Times New Roman"/>
+                <w:rFonts w:eastAsia="Times New Roman" w:cstheme="minorHAnsi"/>
                 <w:b/>
                 <w:bCs/>
                 <w:spacing w:val="-1"/>
@@ -1154,7 +1118,7 @@
             </w:pPr>
             <w:r>
               <w:rPr>
-                <w:rFonts w:ascii="Times New Roman" w:eastAsia="Times New Roman" w:hAnsi="Times New Roman" w:cs="Times New Roman"/>
+                <w:rFonts w:eastAsia="Times New Roman" w:cstheme="minorHAnsi"/>
                 <w:b/>
                 <w:bCs/>
                 <w:spacing w:val="-1"/>
@@ -1170,7 +1134,7 @@
           <w:p>
             <w:pPr>
               <w:rPr>
-                <w:rFonts w:ascii="Times New Roman" w:eastAsia="Times New Roman" w:hAnsi="Times New Roman" w:cs="Times New Roman"/>
+                <w:rFonts w:eastAsia="Times New Roman" w:cstheme="minorHAnsi"/>
                 <w:spacing w:val="-1"/>
               </w:rPr>
             </w:pPr>
@@ -1189,7 +1153,7 @@
                 <w:tab w:val="left" w:pos="956"/>
               </w:tabs>
               <w:rPr>
-                <w:rFonts w:ascii="Times New Roman" w:eastAsia="Times New Roman" w:hAnsi="Times New Roman" w:cs="Times New Roman"/>
+                <w:rFonts w:eastAsia="Times New Roman" w:cstheme="minorHAnsi"/>
                 <w:b/>
                 <w:bCs/>
                 <w:spacing w:val="-1"/>
@@ -1197,7 +1161,7 @@
             </w:pPr>
             <w:r>
               <w:rPr>
-                <w:rFonts w:ascii="Times New Roman" w:eastAsia="Times New Roman" w:hAnsi="Times New Roman" w:cs="Times New Roman"/>
+                <w:rFonts w:eastAsia="Times New Roman" w:cstheme="minorHAnsi"/>
                 <w:b/>
                 <w:bCs/>
                 <w:spacing w:val="-1"/>
@@ -1213,7 +1177,7 @@
           <w:p>
             <w:pPr>
               <w:rPr>
-                <w:rFonts w:ascii="Times New Roman" w:eastAsia="Times New Roman" w:hAnsi="Times New Roman" w:cs="Times New Roman"/>
+                <w:rFonts w:eastAsia="Times New Roman" w:cstheme="minorHAnsi"/>
                 <w:spacing w:val="-1"/>
               </w:rPr>
             </w:pPr>
@@ -1233,13 +1197,13 @@
           <w:p>
             <w:pPr>
               <w:rPr>
-                <w:rFonts w:ascii="Times New Roman" w:eastAsia="Times New Roman" w:hAnsi="Times New Roman" w:cs="Times New Roman"/>
+                <w:rFonts w:eastAsia="Times New Roman" w:cstheme="minorHAnsi"/>
                 <w:spacing w:val="-1"/>
               </w:rPr>
             </w:pPr>
             <w:r>
               <w:rPr>
-                <w:rFonts w:ascii="Times New Roman" w:eastAsia="Times New Roman" w:hAnsi="Times New Roman" w:cs="Times New Roman"/>
+                <w:rFonts w:eastAsia="Times New Roman" w:cstheme="minorHAnsi"/>
                 <w:b/>
                 <w:bCs/>
                 <w:spacing w:val="-1"/>
@@ -1256,20 +1220,20 @@
           <w:p>
             <w:pPr>
               <w:rPr>
-                <w:rFonts w:ascii="Times New Roman" w:eastAsia="Times New Roman" w:hAnsi="Times New Roman" w:cs="Times New Roman"/>
+                <w:rFonts w:eastAsia="Times New Roman" w:cstheme="minorHAnsi"/>
                 <w:spacing w:val="-1"/>
               </w:rPr>
             </w:pPr>
             <w:r>
               <w:rPr>
-                <w:rFonts w:ascii="Times New Roman" w:eastAsia="Times New Roman" w:hAnsi="Times New Roman" w:cs="Times New Roman"/>
+                <w:rFonts w:eastAsia="Times New Roman" w:cstheme="minorHAnsi"/>
                 <w:spacing w:val="-1"/>
               </w:rPr>
               <w:t>​​</w:t>
             </w:r>
             <w:r>
               <w:rPr>
-                <w:rFonts w:ascii="Times New Roman" w:eastAsia="Times New Roman" w:hAnsi="Times New Roman" w:cs="Times New Roman"/>
+                <w:rFonts w:eastAsia="Times New Roman" w:cstheme="minorHAnsi"/>
                 <w:spacing w:val="-1"/>
               </w:rPr>
               <w:t xml:space="preserve"> </w:t>
@@ -1283,7 +1247,7 @@
         <w:spacing w:before="480"/>
         <w:outlineLvl w:val="2"/>
         <w:rPr>
-          <w:rFonts w:ascii="Times New Roman" w:eastAsia="Times New Roman" w:hAnsi="Times New Roman" w:cs="Times New Roman"/>
+          <w:rFonts w:eastAsia="Times New Roman" w:cstheme="minorHAnsi"/>
           <w:b/>
           <w:bCs/>
           <w:spacing w:val="-1"/>
@@ -1293,7 +1257,7 @@
       </w:pPr>
       <w:r>
         <w:rPr>
-          <w:rFonts w:ascii="Times New Roman" w:eastAsia="Times New Roman" w:hAnsi="Times New Roman" w:cs="Times New Roman"/>
+          <w:rFonts w:eastAsia="Times New Roman" w:cstheme="minorHAnsi"/>
           <w:b/>
           <w:bCs/>
           <w:spacing w:val="-1"/>
@@ -1305,7 +1269,7 @@
       </w:r>
       <w:r>
         <w:rPr>
-          <w:rFonts w:ascii="Times New Roman" w:eastAsia="Times New Roman" w:hAnsi="Times New Roman" w:cs="Times New Roman"/>
+          <w:rFonts w:eastAsia="Times New Roman" w:cstheme="minorHAnsi"/>
           <w:b/>
           <w:bCs/>
           <w:spacing w:val="-1"/>
@@ -1348,13 +1312,13 @@
           <w:p>
             <w:pPr>
               <w:rPr>
-                <w:rFonts w:ascii="Times New Roman" w:eastAsia="Times New Roman" w:hAnsi="Times New Roman" w:cs="Times New Roman"/>
+                <w:rFonts w:eastAsia="Times New Roman" w:cstheme="minorHAnsi"/>
                 <w:spacing w:val="-1"/>
               </w:rPr>
             </w:pPr>
             <w:r>
               <w:rPr>
-                <w:rFonts w:ascii="Times New Roman" w:eastAsia="Times New Roman" w:hAnsi="Times New Roman" w:cs="Times New Roman"/>
+                <w:rFonts w:eastAsia="Times New Roman" w:cstheme="minorHAnsi"/>
                 <w:b/>
                 <w:bCs/>
                 <w:spacing w:val="-1"/>
@@ -1372,20 +1336,20 @@
           <w:p>
             <w:pPr>
               <w:rPr>
-                <w:rFonts w:ascii="Times New Roman" w:eastAsia="Times New Roman" w:hAnsi="Times New Roman" w:cs="Times New Roman"/>
+                <w:rFonts w:eastAsia="Times New Roman" w:cstheme="minorHAnsi"/>
                 <w:spacing w:val="-1"/>
               </w:rPr>
             </w:pPr>
             <w:r>
               <w:rPr>
-                <w:rFonts w:ascii="Times New Roman" w:eastAsia="Times New Roman" w:hAnsi="Times New Roman" w:cs="Times New Roman"/>
+                <w:rFonts w:eastAsia="Times New Roman" w:cstheme="minorHAnsi"/>
                 <w:spacing w:val="-1"/>
               </w:rPr>
               <w:t>​​</w:t>
             </w:r>
             <w:r>
               <w:rPr>
-                <w:rFonts w:ascii="Times New Roman" w:eastAsia="Times New Roman" w:hAnsi="Times New Roman" w:cs="Times New Roman"/>
+                <w:rFonts w:eastAsia="Times New Roman" w:cstheme="minorHAnsi"/>
                 <w:spacing w:val="-1"/>
               </w:rPr>
               <w:t xml:space="preserve"> </w:t>
@@ -1403,13 +1367,13 @@
           <w:p>
             <w:pPr>
               <w:rPr>
-                <w:rFonts w:ascii="Times New Roman" w:eastAsia="Times New Roman" w:hAnsi="Times New Roman" w:cs="Times New Roman"/>
+                <w:rFonts w:eastAsia="Times New Roman" w:cstheme="minorHAnsi"/>
                 <w:spacing w:val="-1"/>
               </w:rPr>
             </w:pPr>
             <w:r>
               <w:rPr>
-                <w:rFonts w:ascii="Times New Roman" w:eastAsia="Times New Roman" w:hAnsi="Times New Roman" w:cs="Times New Roman"/>
+                <w:rFonts w:eastAsia="Times New Roman" w:cstheme="minorHAnsi"/>
                 <w:b/>
                 <w:bCs/>
                 <w:spacing w:val="-1"/>
@@ -1426,7 +1390,7 @@
           <w:p>
             <w:pPr>
               <w:rPr>
-                <w:rFonts w:ascii="Times New Roman" w:eastAsia="Times New Roman" w:hAnsi="Times New Roman" w:cs="Times New Roman"/>
+                <w:rFonts w:eastAsia="Times New Roman" w:cstheme="minorHAnsi"/>
                 <w:spacing w:val="-1"/>
               </w:rPr>
             </w:pPr>
@@ -1443,13 +1407,13 @@
           <w:p>
             <w:pPr>
               <w:rPr>
-                <w:rFonts w:ascii="Times New Roman" w:eastAsia="Times New Roman" w:hAnsi="Times New Roman" w:cs="Times New Roman"/>
+                <w:rFonts w:eastAsia="Times New Roman" w:cstheme="minorHAnsi"/>
                 <w:spacing w:val="-1"/>
               </w:rPr>
             </w:pPr>
             <w:r>
               <w:rPr>
-                <w:rFonts w:ascii="Times New Roman" w:eastAsia="Times New Roman" w:hAnsi="Times New Roman" w:cs="Times New Roman"/>
+                <w:rFonts w:eastAsia="Times New Roman" w:cstheme="minorHAnsi"/>
                 <w:b/>
                 <w:bCs/>
                 <w:spacing w:val="-1"/>
@@ -1466,20 +1430,20 @@
           <w:p>
             <w:pPr>
               <w:rPr>
-                <w:rFonts w:ascii="Times New Roman" w:eastAsia="Times New Roman" w:hAnsi="Times New Roman" w:cs="Times New Roman"/>
+                <w:rFonts w:eastAsia="Times New Roman" w:cstheme="minorHAnsi"/>
                 <w:spacing w:val="-1"/>
               </w:rPr>
             </w:pPr>
             <w:r>
               <w:rPr>
-                <w:rFonts w:ascii="Times New Roman" w:eastAsia="Times New Roman" w:hAnsi="Times New Roman" w:cs="Times New Roman"/>
+                <w:rFonts w:eastAsia="Times New Roman" w:cstheme="minorHAnsi"/>
                 <w:spacing w:val="-1"/>
               </w:rPr>
               <w:t>​​</w:t>
             </w:r>
             <w:r>
               <w:rPr>
-                <w:rFonts w:ascii="Times New Roman" w:eastAsia="Times New Roman" w:hAnsi="Times New Roman" w:cs="Times New Roman"/>
+                <w:rFonts w:eastAsia="Times New Roman" w:cstheme="minorHAnsi"/>
                 <w:spacing w:val="-1"/>
               </w:rPr>
               <w:t xml:space="preserve"> </w:t>
@@ -1496,7 +1460,7 @@
           <w:p>
             <w:pPr>
               <w:rPr>
-                <w:rFonts w:ascii="Times New Roman" w:eastAsia="Times New Roman" w:hAnsi="Times New Roman" w:cs="Times New Roman"/>
+                <w:rFonts w:eastAsia="Times New Roman" w:cstheme="minorHAnsi"/>
                 <w:b/>
                 <w:bCs/>
                 <w:spacing w:val="-1"/>
@@ -1504,7 +1468,7 @@
             </w:pPr>
             <w:r>
               <w:rPr>
-                <w:rFonts w:ascii="Times New Roman" w:eastAsia="Times New Roman" w:hAnsi="Times New Roman" w:cs="Times New Roman"/>
+                <w:rFonts w:eastAsia="Times New Roman" w:cstheme="minorHAnsi"/>
                 <w:b/>
                 <w:bCs/>
                 <w:spacing w:val="-1"/>
@@ -1520,7 +1484,7 @@
           <w:p>
             <w:pPr>
               <w:rPr>
-                <w:rFonts w:ascii="Times New Roman" w:eastAsia="Times New Roman" w:hAnsi="Times New Roman" w:cs="Times New Roman"/>
+                <w:rFonts w:eastAsia="Times New Roman" w:cstheme="minorHAnsi"/>
                 <w:spacing w:val="-1"/>
               </w:rPr>
             </w:pPr>
@@ -1536,7 +1500,7 @@
           <w:p>
             <w:pPr>
               <w:rPr>
-                <w:rFonts w:ascii="Times New Roman" w:eastAsia="Times New Roman" w:hAnsi="Times New Roman" w:cs="Times New Roman"/>
+                <w:rFonts w:eastAsia="Times New Roman" w:cstheme="minorHAnsi"/>
                 <w:b/>
                 <w:bCs/>
                 <w:spacing w:val="-1"/>
@@ -1544,7 +1508,7 @@
             </w:pPr>
             <w:r>
               <w:rPr>
-                <w:rFonts w:ascii="Times New Roman" w:eastAsia="Times New Roman" w:hAnsi="Times New Roman" w:cs="Times New Roman"/>
+                <w:rFonts w:eastAsia="Times New Roman" w:cstheme="minorHAnsi"/>
                 <w:b/>
                 <w:bCs/>
                 <w:spacing w:val="-1"/>
@@ -1560,7 +1524,7 @@
           <w:p>
             <w:pPr>
               <w:rPr>
-                <w:rFonts w:ascii="Times New Roman" w:eastAsia="Times New Roman" w:hAnsi="Times New Roman" w:cs="Times New Roman"/>
+                <w:rFonts w:eastAsia="Times New Roman" w:cstheme="minorHAnsi"/>
                 <w:spacing w:val="-1"/>
               </w:rPr>
             </w:pPr>
@@ -1576,7 +1540,7 @@
           <w:p>
             <w:pPr>
               <w:rPr>
-                <w:rFonts w:ascii="Times New Roman" w:eastAsia="Times New Roman" w:hAnsi="Times New Roman" w:cs="Times New Roman"/>
+                <w:rFonts w:eastAsia="Times New Roman" w:cstheme="minorHAnsi"/>
                 <w:b/>
                 <w:bCs/>
                 <w:spacing w:val="-1"/>
@@ -1584,7 +1548,7 @@
             </w:pPr>
             <w:r>
               <w:rPr>
-                <w:rFonts w:ascii="Times New Roman" w:eastAsia="Times New Roman" w:hAnsi="Times New Roman" w:cs="Times New Roman"/>
+                <w:rFonts w:eastAsia="Times New Roman" w:cstheme="minorHAnsi"/>
                 <w:b/>
                 <w:bCs/>
                 <w:spacing w:val="-1"/>
@@ -1600,13 +1564,13 @@
           <w:p>
             <w:pPr>
               <w:rPr>
-                <w:rFonts w:ascii="Times New Roman" w:eastAsia="Times New Roman" w:hAnsi="Times New Roman" w:cs="Times New Roman"/>
+                <w:rFonts w:eastAsia="Times New Roman" w:cstheme="minorHAnsi"/>
                 <w:spacing w:val="-1"/>
               </w:rPr>
             </w:pPr>
             <w:r>
               <w:rPr>
-                <w:rFonts w:ascii="Times New Roman" w:eastAsia="Times New Roman" w:hAnsi="Times New Roman" w:cs="Times New Roman"/>
+                <w:rFonts w:eastAsia="Times New Roman" w:cstheme="minorHAnsi"/>
                 <w:spacing w:val="-1"/>
               </w:rPr>
               <w:t xml:space="preserve"> Member 1</w:t>
@@ -1615,13 +1579,13 @@
           <w:p>
             <w:pPr>
               <w:rPr>
-                <w:rFonts w:ascii="Times New Roman" w:eastAsia="Times New Roman" w:hAnsi="Times New Roman" w:cs="Times New Roman"/>
+                <w:rFonts w:eastAsia="Times New Roman" w:cstheme="minorHAnsi"/>
                 <w:spacing w:val="-1"/>
               </w:rPr>
             </w:pPr>
             <w:r>
               <w:rPr>
-                <w:rFonts w:ascii="Times New Roman" w:eastAsia="Times New Roman" w:hAnsi="Times New Roman" w:cs="Times New Roman"/>
+                <w:rFonts w:eastAsia="Times New Roman" w:cstheme="minorHAnsi"/>
                 <w:spacing w:val="-1"/>
               </w:rPr>
               <w:t xml:space="preserve"> Member 2</w:t>
@@ -1630,13 +1594,13 @@
           <w:p>
             <w:pPr>
               <w:rPr>
-                <w:rFonts w:ascii="Times New Roman" w:eastAsia="Times New Roman" w:hAnsi="Times New Roman" w:cs="Times New Roman"/>
+                <w:rFonts w:eastAsia="Times New Roman" w:cstheme="minorHAnsi"/>
                 <w:spacing w:val="-1"/>
               </w:rPr>
             </w:pPr>
             <w:r>
               <w:rPr>
-                <w:rFonts w:ascii="Times New Roman" w:eastAsia="Times New Roman" w:hAnsi="Times New Roman" w:cs="Times New Roman"/>
+                <w:rFonts w:eastAsia="Times New Roman" w:cstheme="minorHAnsi"/>
                 <w:spacing w:val="-1"/>
               </w:rPr>
               <w:t xml:space="preserve"> Member 3</w:t>
@@ -1645,13 +1609,13 @@
           <w:p>
             <w:pPr>
               <w:rPr>
-                <w:rFonts w:ascii="Times New Roman" w:eastAsia="Times New Roman" w:hAnsi="Times New Roman" w:cs="Times New Roman"/>
+                <w:rFonts w:eastAsia="Times New Roman" w:cstheme="minorHAnsi"/>
                 <w:spacing w:val="-1"/>
               </w:rPr>
             </w:pPr>
             <w:r>
               <w:rPr>
-                <w:rFonts w:ascii="Times New Roman" w:eastAsia="Times New Roman" w:hAnsi="Times New Roman" w:cs="Times New Roman"/>
+                <w:rFonts w:eastAsia="Times New Roman" w:cstheme="minorHAnsi"/>
                 <w:spacing w:val="-1"/>
               </w:rPr>
               <w:t xml:space="preserve"> Member 4</w:t>
@@ -1660,13 +1624,13 @@
           <w:p>
             <w:pPr>
               <w:rPr>
-                <w:rFonts w:ascii="Times New Roman" w:eastAsia="Times New Roman" w:hAnsi="Times New Roman" w:cs="Times New Roman"/>
+                <w:rFonts w:eastAsia="Times New Roman" w:cstheme="minorHAnsi"/>
                 <w:spacing w:val="-1"/>
               </w:rPr>
             </w:pPr>
             <w:r>
               <w:rPr>
-                <w:rFonts w:ascii="Times New Roman" w:eastAsia="Times New Roman" w:hAnsi="Times New Roman" w:cs="Times New Roman"/>
+                <w:rFonts w:eastAsia="Times New Roman" w:cstheme="minorHAnsi"/>
                 <w:spacing w:val="-1"/>
               </w:rPr>
               <w:t xml:space="preserve"> Member 5</w:t>
@@ -1675,7 +1639,7 @@
           <w:p>
             <w:pPr>
               <w:rPr>
-                <w:rFonts w:ascii="Times New Roman" w:eastAsia="Times New Roman" w:hAnsi="Times New Roman" w:cs="Times New Roman"/>
+                <w:rFonts w:eastAsia="Times New Roman" w:cstheme="minorHAnsi"/>
                 <w:spacing w:val="-1"/>
               </w:rPr>
             </w:pPr>
@@ -1691,7 +1655,7 @@
           <w:p>
             <w:pPr>
               <w:rPr>
-                <w:rFonts w:ascii="Times New Roman" w:eastAsia="Times New Roman" w:hAnsi="Times New Roman" w:cs="Times New Roman"/>
+                <w:rFonts w:eastAsia="Times New Roman" w:cstheme="minorHAnsi"/>
                 <w:b/>
                 <w:bCs/>
                 <w:spacing w:val="-1"/>
@@ -1699,7 +1663,7 @@
             </w:pPr>
             <w:r>
               <w:rPr>
-                <w:rFonts w:ascii="Times New Roman" w:eastAsia="Times New Roman" w:hAnsi="Times New Roman" w:cs="Times New Roman"/>
+                <w:rFonts w:eastAsia="Times New Roman" w:cstheme="minorHAnsi"/>
                 <w:b/>
                 <w:bCs/>
                 <w:spacing w:val="-1"/>
@@ -1710,7 +1674,7 @@
           <w:p>
             <w:pPr>
               <w:rPr>
-                <w:rFonts w:ascii="Times New Roman" w:eastAsia="Times New Roman" w:hAnsi="Times New Roman" w:cs="Times New Roman"/>
+                <w:rFonts w:eastAsia="Times New Roman" w:cstheme="minorHAnsi"/>
                 <w:b/>
                 <w:bCs/>
                 <w:spacing w:val="-1"/>
@@ -1725,7 +1689,7 @@
           <w:p>
             <w:pPr>
               <w:rPr>
-                <w:rFonts w:ascii="Times New Roman" w:eastAsia="Times New Roman" w:hAnsi="Times New Roman" w:cs="Times New Roman"/>
+                <w:rFonts w:eastAsia="Times New Roman" w:cstheme="minorHAnsi"/>
                 <w:spacing w:val="-1"/>
               </w:rPr>
             </w:pPr>
@@ -1741,7 +1705,7 @@
           <w:p>
             <w:pPr>
               <w:rPr>
-                <w:rFonts w:ascii="Times New Roman" w:eastAsia="Times New Roman" w:hAnsi="Times New Roman" w:cs="Times New Roman"/>
+                <w:rFonts w:eastAsia="Times New Roman" w:cstheme="minorHAnsi"/>
                 <w:b/>
                 <w:bCs/>
                 <w:spacing w:val="-1"/>
@@ -1749,7 +1713,7 @@
             </w:pPr>
             <w:r>
               <w:rPr>
-                <w:rFonts w:ascii="Times New Roman" w:eastAsia="Times New Roman" w:hAnsi="Times New Roman" w:cs="Times New Roman"/>
+                <w:rFonts w:eastAsia="Times New Roman" w:cstheme="minorHAnsi"/>
                 <w:b/>
                 <w:bCs/>
                 <w:spacing w:val="-1"/>
@@ -1760,7 +1724,7 @@
           <w:p>
             <w:pPr>
               <w:rPr>
-                <w:rFonts w:ascii="Times New Roman" w:eastAsia="Times New Roman" w:hAnsi="Times New Roman" w:cs="Times New Roman"/>
+                <w:rFonts w:eastAsia="Times New Roman" w:cstheme="minorHAnsi"/>
                 <w:b/>
                 <w:bCs/>
                 <w:spacing w:val="-1"/>
@@ -1775,7 +1739,7 @@
           <w:p>
             <w:pPr>
               <w:rPr>
-                <w:rFonts w:ascii="Times New Roman" w:eastAsia="Times New Roman" w:hAnsi="Times New Roman" w:cs="Times New Roman"/>
+                <w:rFonts w:eastAsia="Times New Roman" w:cstheme="minorHAnsi"/>
                 <w:spacing w:val="-1"/>
               </w:rPr>
             </w:pPr>
@@ -1788,7 +1752,7 @@
         <w:spacing w:before="480"/>
         <w:outlineLvl w:val="2"/>
         <w:rPr>
-          <w:rFonts w:ascii="Times New Roman" w:eastAsia="Times New Roman" w:hAnsi="Times New Roman" w:cs="Times New Roman"/>
+          <w:rFonts w:eastAsia="Times New Roman" w:cstheme="minorHAnsi"/>
           <w:b/>
           <w:bCs/>
           <w:spacing w:val="-1"/>
@@ -1801,7 +1765,7 @@
       <w:pPr>
         <w:outlineLvl w:val="1"/>
         <w:rPr>
-          <w:rFonts w:ascii="Times New Roman" w:eastAsia="Times New Roman" w:hAnsi="Times New Roman" w:cs="Times New Roman"/>
+          <w:rFonts w:eastAsia="Times New Roman" w:cstheme="minorHAnsi"/>
           <w:b/>
           <w:bCs/>
           <w:spacing w:val="-2"/>
@@ -1811,7 +1775,7 @@
       </w:pPr>
       <w:r>
         <w:rPr>
-          <w:rFonts w:ascii="Times New Roman" w:eastAsia="Times New Roman" w:hAnsi="Times New Roman" w:cs="Times New Roman"/>
+          <w:rFonts w:eastAsia="Times New Roman" w:cstheme="minorHAnsi"/>
           <w:b/>
           <w:bCs/>
           <w:spacing w:val="-2"/>
@@ -1822,7 +1786,7 @@
       </w:r>
       <w:r>
         <w:rPr>
-          <w:rFonts w:ascii="Times New Roman" w:eastAsia="Times New Roman" w:hAnsi="Times New Roman" w:cs="Times New Roman"/>
+          <w:rFonts w:eastAsia="Times New Roman" w:cstheme="minorHAnsi"/>
           <w:b/>
           <w:bCs/>
           <w:spacing w:val="-2"/>
@@ -1833,7 +1797,7 @@
       </w:r>
       <w:r>
         <w:rPr>
-          <w:rFonts w:ascii="Times New Roman" w:eastAsia="Times New Roman" w:hAnsi="Times New Roman" w:cs="Times New Roman"/>
+          <w:rFonts w:eastAsia="Times New Roman" w:cstheme="minorHAnsi"/>
           <w:b/>
           <w:bCs/>
           <w:spacing w:val="-2"/>
@@ -1844,7 +1808,7 @@
       </w:r>
       <w:r>
         <w:rPr>
-          <w:rFonts w:ascii="Times New Roman" w:eastAsia="Times New Roman" w:hAnsi="Times New Roman" w:cs="Times New Roman"/>
+          <w:rFonts w:eastAsia="Times New Roman" w:cstheme="minorHAnsi"/>
           <w:b/>
           <w:bCs/>
           <w:noProof/>
@@ -1853,7 +1817,7 @@
           <w:szCs w:val="34"/>
         </w:rPr>
         <w:drawing>
-          <wp:inline distT="0" distB="0" distL="0" distR="0">
+          <wp:inline distT="0" distB="0" distL="0" distR="0" wp14:anchorId="36B6A72F" wp14:editId="4C8E5A56">
             <wp:extent cx="178594" cy="178594"/>
             <wp:effectExtent l="0" t="0" r="0" b="0"/>
             <wp:docPr id="306956271" name="Picture 1" descr=":books:"/>
@@ -1903,7 +1867,7 @@
       </w:r>
       <w:r>
         <w:rPr>
-          <w:rFonts w:ascii="Times New Roman" w:eastAsia="Times New Roman" w:hAnsi="Times New Roman" w:cs="Times New Roman"/>
+          <w:rFonts w:eastAsia="Times New Roman" w:cstheme="minorHAnsi"/>
           <w:b/>
           <w:bCs/>
           <w:spacing w:val="-2"/>
@@ -1914,7 +1878,7 @@
       </w:r>
       <w:r>
         <w:rPr>
-          <w:rFonts w:ascii="Times New Roman" w:eastAsia="Times New Roman" w:hAnsi="Times New Roman" w:cs="Times New Roman"/>
+          <w:rFonts w:eastAsia="Times New Roman" w:cstheme="minorHAnsi"/>
           <w:b/>
           <w:bCs/>
           <w:spacing w:val="-2"/>
@@ -1931,7 +1895,7 @@
           <w:numId w:val="5"/>
         </w:numPr>
         <w:rPr>
-          <w:rFonts w:ascii="Times New Roman" w:eastAsia="Times New Roman" w:hAnsi="Times New Roman" w:cs="Times New Roman"/>
+          <w:rFonts w:eastAsia="Times New Roman" w:cstheme="minorHAnsi"/>
           <w:spacing w:val="-1"/>
         </w:rPr>
       </w:pPr>
@@ -1943,7 +1907,7 @@
           <w:numId w:val="5"/>
         </w:numPr>
         <w:rPr>
-          <w:rFonts w:ascii="Times New Roman" w:eastAsia="Times New Roman" w:hAnsi="Times New Roman" w:cs="Times New Roman"/>
+          <w:rFonts w:eastAsia="Times New Roman" w:cstheme="minorHAnsi"/>
           <w:spacing w:val="-1"/>
         </w:rPr>
       </w:pPr>
@@ -1951,11 +1915,17 @@
     <w:p>
       <w:pPr>
         <w:rPr>
-          <w:rFonts w:ascii="Times New Roman" w:eastAsia="Times New Roman" w:hAnsi="Times New Roman" w:cs="Times New Roman"/>
+          <w:rFonts w:eastAsia="Times New Roman" w:cstheme="minorHAnsi"/>
         </w:rPr>
       </w:pPr>
     </w:p>
-    <w:p/>
+    <w:p>
+      <w:pPr>
+        <w:rPr>
+          <w:rFonts w:cstheme="minorHAnsi"/>
+        </w:rPr>
+      </w:pPr>
+    </w:p>
     <w:sectPr>
       <w:pgSz w:w="12240" w:h="15840"/>
       <w:pgMar w:top="1440" w:right="1440" w:bottom="1440" w:left="1440" w:header="708" w:footer="708" w:gutter="0"/>

</xml_diff>